<commit_message>
feat: add Swagger documentation, global exception handling and API logging
</commit_message>
<xml_diff>
--- a/docs/MODUŁY i PRZEPŁYW DANYCH.docx
+++ b/docs/MODUŁY i PRZEPŁYW DANYCH.docx
@@ -58,6 +58,44 @@
         </w:rPr>
         <w:t>currency-monitor-core</w:t>
       </w:r>
+      <w:r>
+        <w:rPr>
+          <w:b/>
+          <w:bCs/>
+          <w:sz w:val="18"/>
+          <w:szCs w:val="18"/>
+        </w:rPr>
+        <w:t xml:space="preserve"> // </w:t>
+      </w:r>
+      <w:r>
+        <w:rPr>
+          <w:b/>
+          <w:bCs/>
+          <w:sz w:val="18"/>
+          <w:szCs w:val="18"/>
+        </w:rPr>
+        <w:t xml:space="preserve">Co </w:t>
+      </w:r>
+      <w:proofErr w:type="spellStart"/>
+      <w:r>
+        <w:rPr>
+          <w:b/>
+          <w:bCs/>
+          <w:sz w:val="18"/>
+          <w:szCs w:val="18"/>
+        </w:rPr>
+        <w:t>zrobić</w:t>
+      </w:r>
+      <w:proofErr w:type="spellEnd"/>
+      <w:r>
+        <w:rPr>
+          <w:b/>
+          <w:bCs/>
+          <w:sz w:val="18"/>
+          <w:szCs w:val="18"/>
+        </w:rPr>
+        <w:t>?</w:t>
+      </w:r>
     </w:p>
     <w:p>
       <w:pPr>
@@ -337,6 +375,55 @@
         </w:rPr>
         <w:t>currency-monitor-app</w:t>
       </w:r>
+      <w:r>
+        <w:rPr>
+          <w:b/>
+          <w:bCs/>
+          <w:sz w:val="18"/>
+          <w:szCs w:val="18"/>
+        </w:rPr>
+        <w:t xml:space="preserve"> // </w:t>
+      </w:r>
+      <w:proofErr w:type="spellStart"/>
+      <w:r>
+        <w:rPr>
+          <w:b/>
+          <w:bCs/>
+          <w:sz w:val="18"/>
+          <w:szCs w:val="18"/>
+        </w:rPr>
+        <w:t>Kiedy</w:t>
+      </w:r>
+      <w:proofErr w:type="spellEnd"/>
+      <w:r>
+        <w:rPr>
+          <w:b/>
+          <w:bCs/>
+          <w:sz w:val="18"/>
+          <w:szCs w:val="18"/>
+        </w:rPr>
+        <w:t xml:space="preserve"> to </w:t>
+      </w:r>
+      <w:proofErr w:type="spellStart"/>
+      <w:r>
+        <w:rPr>
+          <w:b/>
+          <w:bCs/>
+          <w:sz w:val="18"/>
+          <w:szCs w:val="18"/>
+        </w:rPr>
+        <w:t>zrobić</w:t>
+      </w:r>
+      <w:proofErr w:type="spellEnd"/>
+      <w:r>
+        <w:rPr>
+          <w:b/>
+          <w:bCs/>
+          <w:sz w:val="18"/>
+          <w:szCs w:val="18"/>
+        </w:rPr>
+        <w:t>?</w:t>
+      </w:r>
     </w:p>
     <w:p>
       <w:pPr>
@@ -556,6 +643,44 @@
         </w:rPr>
         <w:t>currency-monitor-persistence</w:t>
       </w:r>
+      <w:r>
+        <w:rPr>
+          <w:b/>
+          <w:bCs/>
+          <w:sz w:val="18"/>
+          <w:szCs w:val="18"/>
+        </w:rPr>
+        <w:t xml:space="preserve"> // </w:t>
+      </w:r>
+      <w:r>
+        <w:rPr>
+          <w:b/>
+          <w:bCs/>
+          <w:sz w:val="18"/>
+          <w:szCs w:val="18"/>
+        </w:rPr>
+        <w:t xml:space="preserve">Jak </w:t>
+      </w:r>
+      <w:proofErr w:type="spellStart"/>
+      <w:r>
+        <w:rPr>
+          <w:b/>
+          <w:bCs/>
+          <w:sz w:val="18"/>
+          <w:szCs w:val="18"/>
+        </w:rPr>
+        <w:t>zapisać</w:t>
+      </w:r>
+      <w:proofErr w:type="spellEnd"/>
+      <w:r>
+        <w:rPr>
+          <w:b/>
+          <w:bCs/>
+          <w:sz w:val="18"/>
+          <w:szCs w:val="18"/>
+        </w:rPr>
+        <w:t>?</w:t>
+      </w:r>
     </w:p>
     <w:p>
       <w:pPr>
@@ -699,6 +824,75 @@
         </w:rPr>
         <w:t>-client</w:t>
       </w:r>
+      <w:r>
+        <w:rPr>
+          <w:b/>
+          <w:bCs/>
+          <w:sz w:val="18"/>
+          <w:szCs w:val="18"/>
+        </w:rPr>
+        <w:t xml:space="preserve"> // </w:t>
+      </w:r>
+      <w:proofErr w:type="spellStart"/>
+      <w:r>
+        <w:rPr>
+          <w:b/>
+          <w:bCs/>
+          <w:sz w:val="18"/>
+          <w:szCs w:val="18"/>
+        </w:rPr>
+        <w:t>Skąd</w:t>
+      </w:r>
+      <w:proofErr w:type="spellEnd"/>
+      <w:r>
+        <w:rPr>
+          <w:b/>
+          <w:bCs/>
+          <w:sz w:val="18"/>
+          <w:szCs w:val="18"/>
+        </w:rPr>
+        <w:t xml:space="preserve"> </w:t>
+      </w:r>
+      <w:proofErr w:type="spellStart"/>
+      <w:r>
+        <w:rPr>
+          <w:b/>
+          <w:bCs/>
+          <w:sz w:val="18"/>
+          <w:szCs w:val="18"/>
+        </w:rPr>
+        <w:t>wziąć</w:t>
+      </w:r>
+      <w:proofErr w:type="spellEnd"/>
+      <w:r>
+        <w:rPr>
+          <w:b/>
+          <w:bCs/>
+          <w:sz w:val="18"/>
+          <w:szCs w:val="18"/>
+        </w:rPr>
+        <w:t xml:space="preserve"> </w:t>
+      </w:r>
+      <w:proofErr w:type="spellStart"/>
+      <w:r>
+        <w:rPr>
+          <w:b/>
+          <w:bCs/>
+          <w:sz w:val="18"/>
+          <w:szCs w:val="18"/>
+        </w:rPr>
+        <w:t>dane</w:t>
+      </w:r>
+      <w:proofErr w:type="spellEnd"/>
+      <w:r>
+        <w:rPr>
+          <w:b/>
+          <w:bCs/>
+          <w:sz w:val="18"/>
+          <w:szCs w:val="18"/>
+        </w:rPr>
+        <w:t>?</w:t>
+      </w:r>
     </w:p>
     <w:p>
       <w:pPr>
@@ -821,14 +1015,7 @@
           <w:sz w:val="18"/>
           <w:szCs w:val="18"/>
         </w:rPr>
-        <w:t xml:space="preserve">– </w:t>
-      </w:r>
-      <w:r>
-        <w:rPr>
-          <w:sz w:val="18"/>
-          <w:szCs w:val="18"/>
-        </w:rPr>
-        <w:t>AKTUALIZAJCA KURSÓW</w:t>
+        <w:t>– AKTUALIZAJCA KURSÓW</w:t>
       </w:r>
       <w:r>
         <w:rPr>
@@ -1237,7 +1424,196 @@
         <w:rPr>
           <w:sz w:val="18"/>
           <w:szCs w:val="18"/>
-          <w:lang w:val="pl-PL"/>
+        </w:rPr>
+      </w:pPr>
+      <w:r>
+        <w:rPr>
+          <w:sz w:val="18"/>
+          <w:szCs w:val="18"/>
+        </w:rPr>
+        <w:lastRenderedPageBreak/>
+        <w:t>[ app ] → [ core ] ← [ persistence ]</w:t>
+      </w:r>
+    </w:p>
+    <w:p>
+      <w:pPr>
+        <w:rPr>
+          <w:sz w:val="18"/>
+          <w:szCs w:val="18"/>
+        </w:rPr>
+      </w:pPr>
+      <w:r>
+        <w:rPr>
+          <w:sz w:val="18"/>
+          <w:szCs w:val="18"/>
+        </w:rPr>
+        <w:t xml:space="preserve">            </w:t>
+      </w:r>
+      <w:r>
+        <w:rPr>
+          <w:sz w:val="18"/>
+          <w:szCs w:val="18"/>
+        </w:rPr>
+        <w:t xml:space="preserve">           </w:t>
+      </w:r>
+      <w:r>
+        <w:rPr>
+          <w:sz w:val="18"/>
+          <w:szCs w:val="18"/>
+        </w:rPr>
+        <w:t>↑</w:t>
+      </w:r>
+    </w:p>
+    <w:p>
+      <w:pPr>
+        <w:rPr>
+          <w:sz w:val="18"/>
+          <w:szCs w:val="18"/>
+        </w:rPr>
+      </w:pPr>
+      <w:r>
+        <w:rPr>
+          <w:sz w:val="18"/>
+          <w:szCs w:val="18"/>
+        </w:rPr>
+        <w:t xml:space="preserve">       </w:t>
+      </w:r>
+      <w:r>
+        <w:rPr>
+          <w:sz w:val="18"/>
+          <w:szCs w:val="18"/>
+        </w:rPr>
+        <w:t xml:space="preserve">     </w:t>
+      </w:r>
+      <w:r>
+        <w:rPr>
+          <w:sz w:val="18"/>
+          <w:szCs w:val="18"/>
+        </w:rPr>
+        <w:t xml:space="preserve">  [ </w:t>
+      </w:r>
+      <w:proofErr w:type="spellStart"/>
+      <w:r>
+        <w:rPr>
+          <w:sz w:val="18"/>
+          <w:szCs w:val="18"/>
+        </w:rPr>
+        <w:t>nbp</w:t>
+      </w:r>
+      <w:proofErr w:type="spellEnd"/>
+      <w:r>
+        <w:rPr>
+          <w:sz w:val="18"/>
+          <w:szCs w:val="18"/>
+        </w:rPr>
+        <w:t>-client ]</w:t>
+      </w:r>
+    </w:p>
+    <w:p>
+      <w:pPr>
+        <w:rPr>
+          <w:sz w:val="18"/>
+          <w:szCs w:val="18"/>
+        </w:rPr>
+      </w:pPr>
+      <w:proofErr w:type="spellStart"/>
+      <w:r>
+        <w:rPr>
+          <w:sz w:val="18"/>
+          <w:szCs w:val="18"/>
+          <w:lang w:val="pl-PL"/>
+        </w:rPr>
+        <w:t>Core</w:t>
+      </w:r>
+      <w:proofErr w:type="spellEnd"/>
+      <w:r>
+        <w:rPr>
+          <w:sz w:val="18"/>
+          <w:szCs w:val="18"/>
+          <w:lang w:val="pl-PL"/>
+        </w:rPr>
+        <w:t xml:space="preserve"> nie zna </w:t>
+      </w:r>
+      <w:proofErr w:type="spellStart"/>
+      <w:r>
+        <w:rPr>
+          <w:sz w:val="18"/>
+          <w:szCs w:val="18"/>
+          <w:lang w:val="pl-PL"/>
+        </w:rPr>
+        <w:t>Springa</w:t>
+      </w:r>
+      <w:proofErr w:type="spellEnd"/>
+      <w:r>
+        <w:rPr>
+          <w:sz w:val="18"/>
+          <w:szCs w:val="18"/>
+          <w:lang w:val="pl-PL"/>
+        </w:rPr>
+        <w:t>, JPA ani NBP.</w:t>
+      </w:r>
+      <w:r>
+        <w:rPr>
+          <w:sz w:val="18"/>
+          <w:szCs w:val="18"/>
+          <w:lang w:val="pl-PL"/>
+        </w:rPr>
+        <w:br/>
+      </w:r>
+      <w:proofErr w:type="spellStart"/>
+      <w:r>
+        <w:rPr>
+          <w:sz w:val="18"/>
+          <w:szCs w:val="18"/>
+        </w:rPr>
+        <w:t>Reszta</w:t>
+      </w:r>
+      <w:proofErr w:type="spellEnd"/>
+      <w:r>
+        <w:rPr>
+          <w:sz w:val="18"/>
+          <w:szCs w:val="18"/>
+        </w:rPr>
+        <w:t xml:space="preserve"> </w:t>
+      </w:r>
+      <w:proofErr w:type="spellStart"/>
+      <w:r>
+        <w:rPr>
+          <w:sz w:val="18"/>
+          <w:szCs w:val="18"/>
+        </w:rPr>
+        <w:t>zna</w:t>
+      </w:r>
+      <w:proofErr w:type="spellEnd"/>
+      <w:r>
+        <w:rPr>
+          <w:sz w:val="18"/>
+          <w:szCs w:val="18"/>
+        </w:rPr>
+        <w:t xml:space="preserve"> core.</w:t>
+      </w:r>
+    </w:p>
+    <w:p>
+      <w:pPr>
+        <w:rPr>
+          <w:sz w:val="18"/>
+          <w:szCs w:val="18"/>
+        </w:rPr>
+      </w:pPr>
+    </w:p>
+    <w:p>
+      <w:pPr>
+        <w:rPr>
+          <w:sz w:val="18"/>
+          <w:szCs w:val="18"/>
+        </w:rPr>
+      </w:pPr>
+    </w:p>
+    <w:p>
+      <w:pPr>
+        <w:rPr>
+          <w:sz w:val="18"/>
+          <w:szCs w:val="18"/>
         </w:rPr>
       </w:pPr>
     </w:p>

</xml_diff>

<commit_message>
test: add tests across all modules to improve overall coverage
</commit_message>
<xml_diff>
--- a/docs/MODUŁY i PRZEPŁYW DANYCH.docx
+++ b/docs/MODUŁY i PRZEPŁYW DANYCH.docx
@@ -1592,30 +1592,570 @@
         </w:rPr>
         <w:t xml:space="preserve"> core.</w:t>
       </w:r>
-    </w:p>
-    <w:p>
-      <w:pPr>
-        <w:rPr>
-          <w:sz w:val="18"/>
-          <w:szCs w:val="18"/>
-        </w:rPr>
-      </w:pPr>
-    </w:p>
-    <w:p>
-      <w:pPr>
-        <w:rPr>
-          <w:sz w:val="18"/>
-          <w:szCs w:val="18"/>
-        </w:rPr>
-      </w:pPr>
-    </w:p>
-    <w:p>
-      <w:pPr>
-        <w:rPr>
-          <w:sz w:val="18"/>
-          <w:szCs w:val="18"/>
-        </w:rPr>
-      </w:pPr>
+      <w:r>
+        <w:rPr>
+          <w:sz w:val="18"/>
+          <w:szCs w:val="18"/>
+        </w:rPr>
+        <w:br/>
+      </w:r>
+      <w:r>
+        <w:rPr>
+          <w:sz w:val="18"/>
+          <w:szCs w:val="18"/>
+        </w:rPr>
+        <w:br/>
+      </w:r>
+      <w:r>
+        <w:rPr>
+          <w:sz w:val="18"/>
+          <w:szCs w:val="18"/>
+        </w:rPr>
+        <w:t>[ HTTP ]</w:t>
+      </w:r>
+    </w:p>
+    <w:p>
+      <w:pPr>
+        <w:rPr>
+          <w:sz w:val="18"/>
+          <w:szCs w:val="18"/>
+        </w:rPr>
+      </w:pPr>
+      <w:r>
+        <w:rPr>
+          <w:sz w:val="18"/>
+          <w:szCs w:val="18"/>
+        </w:rPr>
+        <w:t xml:space="preserve">   ↓</w:t>
+      </w:r>
+    </w:p>
+    <w:p>
+      <w:pPr>
+        <w:rPr>
+          <w:sz w:val="18"/>
+          <w:szCs w:val="18"/>
+        </w:rPr>
+      </w:pPr>
+      <w:r>
+        <w:rPr>
+          <w:sz w:val="18"/>
+          <w:szCs w:val="18"/>
+        </w:rPr>
+        <w:t>Controller (currency-monitor-app)</w:t>
+      </w:r>
+    </w:p>
+    <w:p>
+      <w:pPr>
+        <w:rPr>
+          <w:sz w:val="18"/>
+          <w:szCs w:val="18"/>
+        </w:rPr>
+      </w:pPr>
+      <w:r>
+        <w:rPr>
+          <w:sz w:val="18"/>
+          <w:szCs w:val="18"/>
+        </w:rPr>
+        <w:t xml:space="preserve">   ↓</w:t>
+      </w:r>
+    </w:p>
+    <w:p>
+      <w:pPr>
+        <w:rPr>
+          <w:sz w:val="18"/>
+          <w:szCs w:val="18"/>
+        </w:rPr>
+      </w:pPr>
+      <w:r>
+        <w:rPr>
+          <w:sz w:val="18"/>
+          <w:szCs w:val="18"/>
+        </w:rPr>
+        <w:t>Service (currency-monitor-app)</w:t>
+      </w:r>
+    </w:p>
+    <w:p>
+      <w:pPr>
+        <w:rPr>
+          <w:sz w:val="18"/>
+          <w:szCs w:val="18"/>
+        </w:rPr>
+      </w:pPr>
+      <w:r>
+        <w:rPr>
+          <w:sz w:val="18"/>
+          <w:szCs w:val="18"/>
+        </w:rPr>
+        <w:t xml:space="preserve">   ↓</w:t>
+      </w:r>
+    </w:p>
+    <w:p>
+      <w:pPr>
+        <w:rPr>
+          <w:sz w:val="18"/>
+          <w:szCs w:val="18"/>
+        </w:rPr>
+      </w:pPr>
+      <w:r>
+        <w:rPr>
+          <w:sz w:val="18"/>
+          <w:szCs w:val="18"/>
+        </w:rPr>
+        <w:t>PORT (currency-monitor-core)</w:t>
+      </w:r>
+    </w:p>
+    <w:p>
+      <w:pPr>
+        <w:rPr>
+          <w:sz w:val="18"/>
+          <w:szCs w:val="18"/>
+        </w:rPr>
+      </w:pPr>
+      <w:r>
+        <w:rPr>
+          <w:sz w:val="18"/>
+          <w:szCs w:val="18"/>
+        </w:rPr>
+        <w:t xml:space="preserve">   ↓</w:t>
+      </w:r>
+    </w:p>
+    <w:p>
+      <w:pPr>
+        <w:rPr>
+          <w:sz w:val="18"/>
+          <w:szCs w:val="18"/>
+        </w:rPr>
+      </w:pPr>
+      <w:r>
+        <w:rPr>
+          <w:sz w:val="18"/>
+          <w:szCs w:val="18"/>
+        </w:rPr>
+        <w:t>ADAPTER (currency-monitor-persistence)</w:t>
+      </w:r>
+    </w:p>
+    <w:p>
+      <w:pPr>
+        <w:rPr>
+          <w:sz w:val="18"/>
+          <w:szCs w:val="18"/>
+        </w:rPr>
+      </w:pPr>
+      <w:r>
+        <w:rPr>
+          <w:sz w:val="18"/>
+          <w:szCs w:val="18"/>
+        </w:rPr>
+        <w:t xml:space="preserve">   ↓</w:t>
+      </w:r>
+    </w:p>
+    <w:p>
+      <w:pPr>
+        <w:rPr>
+          <w:sz w:val="18"/>
+          <w:szCs w:val="18"/>
+        </w:rPr>
+      </w:pPr>
+      <w:r>
+        <w:rPr>
+          <w:sz w:val="18"/>
+          <w:szCs w:val="18"/>
+        </w:rPr>
+        <w:t>Repository (Spring Data JPA)</w:t>
+      </w:r>
+    </w:p>
+    <w:p>
+      <w:pPr>
+        <w:rPr>
+          <w:sz w:val="18"/>
+          <w:szCs w:val="18"/>
+          <w:lang w:val="pl-PL"/>
+        </w:rPr>
+      </w:pPr>
+      <w:r>
+        <w:rPr>
+          <w:sz w:val="18"/>
+          <w:szCs w:val="18"/>
+        </w:rPr>
+        <w:t xml:space="preserve">   </w:t>
+      </w:r>
+      <w:r>
+        <w:rPr>
+          <w:sz w:val="18"/>
+          <w:szCs w:val="18"/>
+          <w:lang w:val="pl-PL"/>
+        </w:rPr>
+        <w:t>↓</w:t>
+      </w:r>
+    </w:p>
+    <w:p>
+      <w:pPr>
+        <w:rPr>
+          <w:sz w:val="18"/>
+          <w:szCs w:val="18"/>
+          <w:lang w:val="pl-PL"/>
+        </w:rPr>
+      </w:pPr>
+      <w:r>
+        <w:rPr>
+          <w:sz w:val="18"/>
+          <w:szCs w:val="18"/>
+          <w:lang w:val="pl-PL"/>
+        </w:rPr>
+        <w:t>Database</w:t>
+      </w:r>
+    </w:p>
+    <w:p>
+      <w:pPr>
+        <w:rPr>
+          <w:sz w:val="18"/>
+          <w:szCs w:val="18"/>
+          <w:lang w:val="pl-PL"/>
+        </w:rPr>
+      </w:pPr>
+    </w:p>
+    <w:p>
+      <w:pPr>
+        <w:rPr>
+          <w:sz w:val="18"/>
+          <w:szCs w:val="18"/>
+        </w:rPr>
+      </w:pPr>
+      <w:r>
+        <w:rPr>
+          <w:sz w:val="18"/>
+          <w:szCs w:val="18"/>
+          <w:lang w:val="pl-PL"/>
+        </w:rPr>
+        <w:t xml:space="preserve">CRUD został zrealizowany </w:t>
+      </w:r>
+      <w:r>
+        <w:rPr>
+          <w:b/>
+          <w:bCs/>
+          <w:sz w:val="18"/>
+          <w:szCs w:val="18"/>
+          <w:lang w:val="pl-PL"/>
+        </w:rPr>
+        <w:t>w kontekście biznesowym aplikacji</w:t>
+      </w:r>
+      <w:r>
+        <w:rPr>
+          <w:sz w:val="18"/>
+          <w:szCs w:val="18"/>
+          <w:lang w:val="pl-PL"/>
+        </w:rPr>
+        <w:t>.</w:t>
+      </w:r>
+      <w:r>
+        <w:rPr>
+          <w:sz w:val="18"/>
+          <w:szCs w:val="18"/>
+          <w:lang w:val="pl-PL"/>
+        </w:rPr>
+        <w:br/>
+      </w:r>
+      <w:r>
+        <w:rPr>
+          <w:sz w:val="18"/>
+          <w:szCs w:val="18"/>
+        </w:rPr>
+        <w:t xml:space="preserve">Dane </w:t>
+      </w:r>
+      <w:proofErr w:type="spellStart"/>
+      <w:r>
+        <w:rPr>
+          <w:sz w:val="18"/>
+          <w:szCs w:val="18"/>
+        </w:rPr>
+        <w:t>są</w:t>
+      </w:r>
+      <w:proofErr w:type="spellEnd"/>
+      <w:r>
+        <w:rPr>
+          <w:sz w:val="18"/>
+          <w:szCs w:val="18"/>
+        </w:rPr>
+        <w:t>:</w:t>
+      </w:r>
+    </w:p>
+    <w:p>
+      <w:pPr>
+        <w:numPr>
+          <w:ilvl w:val="0"/>
+          <w:numId w:val="7"/>
+        </w:numPr>
+        <w:rPr>
+          <w:sz w:val="18"/>
+          <w:szCs w:val="18"/>
+          <w:lang w:val="pl-PL"/>
+        </w:rPr>
+      </w:pPr>
+      <w:r>
+        <w:rPr>
+          <w:sz w:val="18"/>
+          <w:szCs w:val="18"/>
+          <w:lang w:val="pl-PL"/>
+        </w:rPr>
+        <w:t xml:space="preserve">tworzone i aktualizowane automatycznie przez </w:t>
+      </w:r>
+      <w:proofErr w:type="spellStart"/>
+      <w:r>
+        <w:rPr>
+          <w:sz w:val="18"/>
+          <w:szCs w:val="18"/>
+          <w:lang w:val="pl-PL"/>
+        </w:rPr>
+        <w:t>scheduler</w:t>
+      </w:r>
+      <w:proofErr w:type="spellEnd"/>
+      <w:r>
+        <w:rPr>
+          <w:sz w:val="18"/>
+          <w:szCs w:val="18"/>
+          <w:lang w:val="pl-PL"/>
+        </w:rPr>
+        <w:t xml:space="preserve"> (NBP API),</w:t>
+      </w:r>
+    </w:p>
+    <w:p>
+      <w:pPr>
+        <w:numPr>
+          <w:ilvl w:val="0"/>
+          <w:numId w:val="7"/>
+        </w:numPr>
+        <w:rPr>
+          <w:sz w:val="18"/>
+          <w:szCs w:val="18"/>
+        </w:rPr>
+      </w:pPr>
+      <w:proofErr w:type="spellStart"/>
+      <w:r>
+        <w:rPr>
+          <w:sz w:val="18"/>
+          <w:szCs w:val="18"/>
+        </w:rPr>
+        <w:t>odczytywane</w:t>
+      </w:r>
+      <w:proofErr w:type="spellEnd"/>
+      <w:r>
+        <w:rPr>
+          <w:sz w:val="18"/>
+          <w:szCs w:val="18"/>
+        </w:rPr>
+        <w:t xml:space="preserve"> </w:t>
+      </w:r>
+      <w:proofErr w:type="spellStart"/>
+      <w:r>
+        <w:rPr>
+          <w:sz w:val="18"/>
+          <w:szCs w:val="18"/>
+        </w:rPr>
+        <w:t>przez</w:t>
+      </w:r>
+      <w:proofErr w:type="spellEnd"/>
+      <w:r>
+        <w:rPr>
+          <w:sz w:val="18"/>
+          <w:szCs w:val="18"/>
+        </w:rPr>
+        <w:t xml:space="preserve"> REST API,</w:t>
+      </w:r>
+    </w:p>
+    <w:p>
+      <w:pPr>
+        <w:numPr>
+          <w:ilvl w:val="0"/>
+          <w:numId w:val="7"/>
+        </w:numPr>
+        <w:rPr>
+          <w:sz w:val="18"/>
+          <w:szCs w:val="18"/>
+          <w:lang w:val="pl-PL"/>
+        </w:rPr>
+      </w:pPr>
+      <w:r>
+        <w:rPr>
+          <w:sz w:val="18"/>
+          <w:szCs w:val="18"/>
+          <w:lang w:val="pl-PL"/>
+        </w:rPr>
+        <w:t>brak operacji DELETE jest decyzją projektową, ponieważ dane historyczne kursów nie powinny być usuwane.</w:t>
+      </w:r>
+    </w:p>
+    <w:p>
+      <w:pPr>
+        <w:rPr>
+          <w:sz w:val="18"/>
+          <w:szCs w:val="18"/>
+          <w:lang w:val="pl-PL"/>
+        </w:rPr>
+      </w:pPr>
+      <w:r>
+        <w:rPr>
+          <w:sz w:val="18"/>
+          <w:szCs w:val="18"/>
+          <w:lang w:val="pl-PL"/>
+        </w:rPr>
+        <w:t xml:space="preserve">Zapis danych do bazy danych powinien odbywać się przez </w:t>
+      </w:r>
+      <w:proofErr w:type="spellStart"/>
+      <w:r>
+        <w:rPr>
+          <w:sz w:val="18"/>
+          <w:szCs w:val="18"/>
+          <w:lang w:val="pl-PL"/>
+        </w:rPr>
+        <w:t>SpringData</w:t>
+      </w:r>
+      <w:proofErr w:type="spellEnd"/>
+      <w:r>
+        <w:rPr>
+          <w:sz w:val="18"/>
+          <w:szCs w:val="18"/>
+          <w:lang w:val="pl-PL"/>
+        </w:rPr>
+        <w:t xml:space="preserve"> z wykorzystaniem ORM</w:t>
+      </w:r>
+      <w:r>
+        <w:rPr>
+          <w:sz w:val="18"/>
+          <w:szCs w:val="18"/>
+          <w:lang w:val="pl-PL"/>
+        </w:rPr>
+        <w:t>:</w:t>
+      </w:r>
+    </w:p>
+    <w:p>
+      <w:pPr>
+        <w:rPr>
+          <w:sz w:val="18"/>
+          <w:szCs w:val="18"/>
+          <w:lang w:val="pl-PL"/>
+        </w:rPr>
+      </w:pPr>
+      <w:r>
+        <w:rPr>
+          <w:sz w:val="18"/>
+          <w:szCs w:val="18"/>
+          <w:lang w:val="pl-PL"/>
+        </w:rPr>
+        <w:t>Z</w:t>
+      </w:r>
+      <w:r>
+        <w:rPr>
+          <w:sz w:val="18"/>
+          <w:szCs w:val="18"/>
+          <w:lang w:val="pl-PL"/>
+        </w:rPr>
+        <w:t xml:space="preserve">apis idzie przez porty i </w:t>
+      </w:r>
+      <w:r>
+        <w:rPr>
+          <w:sz w:val="18"/>
+          <w:szCs w:val="18"/>
+          <w:lang w:val="pl-PL"/>
+        </w:rPr>
+        <w:t>adapter:</w:t>
+      </w:r>
+    </w:p>
+    <w:p>
+      <w:pPr>
+        <w:numPr>
+          <w:ilvl w:val="0"/>
+          <w:numId w:val="8"/>
+        </w:numPr>
+        <w:rPr>
+          <w:sz w:val="18"/>
+          <w:szCs w:val="18"/>
+          <w:lang w:val="pl-PL"/>
+        </w:rPr>
+      </w:pPr>
+      <w:r>
+        <w:rPr>
+          <w:sz w:val="18"/>
+          <w:szCs w:val="18"/>
+          <w:lang w:val="pl-PL"/>
+        </w:rPr>
+        <w:t xml:space="preserve">Port/Adapter to </w:t>
+      </w:r>
+      <w:r>
+        <w:rPr>
+          <w:b/>
+          <w:bCs/>
+          <w:sz w:val="18"/>
+          <w:szCs w:val="18"/>
+          <w:lang w:val="pl-PL"/>
+        </w:rPr>
+        <w:t>WARSTWA LOGICZNA</w:t>
+      </w:r>
+    </w:p>
+    <w:p>
+      <w:pPr>
+        <w:numPr>
+          <w:ilvl w:val="0"/>
+          <w:numId w:val="8"/>
+        </w:numPr>
+        <w:rPr>
+          <w:sz w:val="18"/>
+          <w:szCs w:val="18"/>
+          <w:lang w:val="pl-PL"/>
+        </w:rPr>
+      </w:pPr>
+      <w:r>
+        <w:rPr>
+          <w:sz w:val="18"/>
+          <w:szCs w:val="18"/>
+          <w:lang w:val="pl-PL"/>
+        </w:rPr>
+        <w:t>Faktyczny zapis nadal idzie przez:</w:t>
+      </w:r>
+    </w:p>
+    <w:p>
+      <w:pPr>
+        <w:ind w:left="720" w:firstLine="720"/>
+        <w:rPr>
+          <w:sz w:val="18"/>
+          <w:szCs w:val="18"/>
+          <w:lang w:val="pl-PL"/>
+        </w:rPr>
+      </w:pPr>
+      <w:proofErr w:type="spellStart"/>
+      <w:r>
+        <w:rPr>
+          <w:sz w:val="18"/>
+          <w:szCs w:val="18"/>
+          <w:lang w:val="pl-PL"/>
+        </w:rPr>
+        <w:t>JpaRepository</w:t>
+      </w:r>
+      <w:proofErr w:type="spellEnd"/>
+      <w:r>
+        <w:rPr>
+          <w:sz w:val="18"/>
+          <w:szCs w:val="18"/>
+          <w:lang w:val="pl-PL"/>
+        </w:rPr>
+        <w:t xml:space="preserve"> → </w:t>
+      </w:r>
+      <w:proofErr w:type="spellStart"/>
+      <w:r>
+        <w:rPr>
+          <w:sz w:val="18"/>
+          <w:szCs w:val="18"/>
+          <w:lang w:val="pl-PL"/>
+        </w:rPr>
+        <w:t>Hibernate</w:t>
+      </w:r>
+      <w:proofErr w:type="spellEnd"/>
+      <w:r>
+        <w:rPr>
+          <w:sz w:val="18"/>
+          <w:szCs w:val="18"/>
+          <w:lang w:val="pl-PL"/>
+        </w:rPr>
+        <w:t xml:space="preserve"> → SQL</w:t>
+      </w:r>
     </w:p>
     <w:sectPr>
       <w:pgSz w:w="11906" w:h="16838"/>
@@ -1928,6 +2468,304 @@
     </w:lvl>
   </w:abstractNum>
   <w:abstractNum w:abstractNumId="2" w15:restartNumberingAfterBreak="0">
+    <w:nsid w:val="2EC909BB"/>
+    <w:multiLevelType w:val="multilevel"/>
+    <w:tmpl w:val="0F1C0E3A"/>
+    <w:lvl w:ilvl="0">
+      <w:start w:val="1"/>
+      <w:numFmt w:val="bullet"/>
+      <w:lvlText w:val=""/>
+      <w:lvlJc w:val="left"/>
+      <w:pPr>
+        <w:tabs>
+          <w:tab w:val="num" w:pos="720"/>
+        </w:tabs>
+        <w:ind w:left="720" w:hanging="360"/>
+      </w:pPr>
+      <w:rPr>
+        <w:rFonts w:ascii="Symbol" w:hAnsi="Symbol" w:hint="default"/>
+        <w:sz w:val="20"/>
+      </w:rPr>
+    </w:lvl>
+    <w:lvl w:ilvl="1" w:tentative="1">
+      <w:start w:val="1"/>
+      <w:numFmt w:val="bullet"/>
+      <w:lvlText w:val="o"/>
+      <w:lvlJc w:val="left"/>
+      <w:pPr>
+        <w:tabs>
+          <w:tab w:val="num" w:pos="1440"/>
+        </w:tabs>
+        <w:ind w:left="1440" w:hanging="360"/>
+      </w:pPr>
+      <w:rPr>
+        <w:rFonts w:ascii="Courier New" w:hAnsi="Courier New" w:hint="default"/>
+        <w:sz w:val="20"/>
+      </w:rPr>
+    </w:lvl>
+    <w:lvl w:ilvl="2" w:tentative="1">
+      <w:start w:val="1"/>
+      <w:numFmt w:val="bullet"/>
+      <w:lvlText w:val=""/>
+      <w:lvlJc w:val="left"/>
+      <w:pPr>
+        <w:tabs>
+          <w:tab w:val="num" w:pos="2160"/>
+        </w:tabs>
+        <w:ind w:left="2160" w:hanging="360"/>
+      </w:pPr>
+      <w:rPr>
+        <w:rFonts w:ascii="Wingdings" w:hAnsi="Wingdings" w:hint="default"/>
+        <w:sz w:val="20"/>
+      </w:rPr>
+    </w:lvl>
+    <w:lvl w:ilvl="3" w:tentative="1">
+      <w:start w:val="1"/>
+      <w:numFmt w:val="bullet"/>
+      <w:lvlText w:val=""/>
+      <w:lvlJc w:val="left"/>
+      <w:pPr>
+        <w:tabs>
+          <w:tab w:val="num" w:pos="2880"/>
+        </w:tabs>
+        <w:ind w:left="2880" w:hanging="360"/>
+      </w:pPr>
+      <w:rPr>
+        <w:rFonts w:ascii="Wingdings" w:hAnsi="Wingdings" w:hint="default"/>
+        <w:sz w:val="20"/>
+      </w:rPr>
+    </w:lvl>
+    <w:lvl w:ilvl="4" w:tentative="1">
+      <w:start w:val="1"/>
+      <w:numFmt w:val="bullet"/>
+      <w:lvlText w:val=""/>
+      <w:lvlJc w:val="left"/>
+      <w:pPr>
+        <w:tabs>
+          <w:tab w:val="num" w:pos="3600"/>
+        </w:tabs>
+        <w:ind w:left="3600" w:hanging="360"/>
+      </w:pPr>
+      <w:rPr>
+        <w:rFonts w:ascii="Wingdings" w:hAnsi="Wingdings" w:hint="default"/>
+        <w:sz w:val="20"/>
+      </w:rPr>
+    </w:lvl>
+    <w:lvl w:ilvl="5" w:tentative="1">
+      <w:start w:val="1"/>
+      <w:numFmt w:val="bullet"/>
+      <w:lvlText w:val=""/>
+      <w:lvlJc w:val="left"/>
+      <w:pPr>
+        <w:tabs>
+          <w:tab w:val="num" w:pos="4320"/>
+        </w:tabs>
+        <w:ind w:left="4320" w:hanging="360"/>
+      </w:pPr>
+      <w:rPr>
+        <w:rFonts w:ascii="Wingdings" w:hAnsi="Wingdings" w:hint="default"/>
+        <w:sz w:val="20"/>
+      </w:rPr>
+    </w:lvl>
+    <w:lvl w:ilvl="6" w:tentative="1">
+      <w:start w:val="1"/>
+      <w:numFmt w:val="bullet"/>
+      <w:lvlText w:val=""/>
+      <w:lvlJc w:val="left"/>
+      <w:pPr>
+        <w:tabs>
+          <w:tab w:val="num" w:pos="5040"/>
+        </w:tabs>
+        <w:ind w:left="5040" w:hanging="360"/>
+      </w:pPr>
+      <w:rPr>
+        <w:rFonts w:ascii="Wingdings" w:hAnsi="Wingdings" w:hint="default"/>
+        <w:sz w:val="20"/>
+      </w:rPr>
+    </w:lvl>
+    <w:lvl w:ilvl="7" w:tentative="1">
+      <w:start w:val="1"/>
+      <w:numFmt w:val="bullet"/>
+      <w:lvlText w:val=""/>
+      <w:lvlJc w:val="left"/>
+      <w:pPr>
+        <w:tabs>
+          <w:tab w:val="num" w:pos="5760"/>
+        </w:tabs>
+        <w:ind w:left="5760" w:hanging="360"/>
+      </w:pPr>
+      <w:rPr>
+        <w:rFonts w:ascii="Wingdings" w:hAnsi="Wingdings" w:hint="default"/>
+        <w:sz w:val="20"/>
+      </w:rPr>
+    </w:lvl>
+    <w:lvl w:ilvl="8" w:tentative="1">
+      <w:start w:val="1"/>
+      <w:numFmt w:val="bullet"/>
+      <w:lvlText w:val=""/>
+      <w:lvlJc w:val="left"/>
+      <w:pPr>
+        <w:tabs>
+          <w:tab w:val="num" w:pos="6480"/>
+        </w:tabs>
+        <w:ind w:left="6480" w:hanging="360"/>
+      </w:pPr>
+      <w:rPr>
+        <w:rFonts w:ascii="Wingdings" w:hAnsi="Wingdings" w:hint="default"/>
+        <w:sz w:val="20"/>
+      </w:rPr>
+    </w:lvl>
+  </w:abstractNum>
+  <w:abstractNum w:abstractNumId="3" w15:restartNumberingAfterBreak="0">
+    <w:nsid w:val="30F15A44"/>
+    <w:multiLevelType w:val="multilevel"/>
+    <w:tmpl w:val="63065E70"/>
+    <w:lvl w:ilvl="0">
+      <w:start w:val="1"/>
+      <w:numFmt w:val="bullet"/>
+      <w:lvlText w:val=""/>
+      <w:lvlJc w:val="left"/>
+      <w:pPr>
+        <w:tabs>
+          <w:tab w:val="num" w:pos="720"/>
+        </w:tabs>
+        <w:ind w:left="720" w:hanging="360"/>
+      </w:pPr>
+      <w:rPr>
+        <w:rFonts w:ascii="Symbol" w:hAnsi="Symbol" w:hint="default"/>
+        <w:sz w:val="20"/>
+      </w:rPr>
+    </w:lvl>
+    <w:lvl w:ilvl="1" w:tentative="1">
+      <w:start w:val="1"/>
+      <w:numFmt w:val="bullet"/>
+      <w:lvlText w:val="o"/>
+      <w:lvlJc w:val="left"/>
+      <w:pPr>
+        <w:tabs>
+          <w:tab w:val="num" w:pos="1440"/>
+        </w:tabs>
+        <w:ind w:left="1440" w:hanging="360"/>
+      </w:pPr>
+      <w:rPr>
+        <w:rFonts w:ascii="Courier New" w:hAnsi="Courier New" w:hint="default"/>
+        <w:sz w:val="20"/>
+      </w:rPr>
+    </w:lvl>
+    <w:lvl w:ilvl="2" w:tentative="1">
+      <w:start w:val="1"/>
+      <w:numFmt w:val="bullet"/>
+      <w:lvlText w:val=""/>
+      <w:lvlJc w:val="left"/>
+      <w:pPr>
+        <w:tabs>
+          <w:tab w:val="num" w:pos="2160"/>
+        </w:tabs>
+        <w:ind w:left="2160" w:hanging="360"/>
+      </w:pPr>
+      <w:rPr>
+        <w:rFonts w:ascii="Wingdings" w:hAnsi="Wingdings" w:hint="default"/>
+        <w:sz w:val="20"/>
+      </w:rPr>
+    </w:lvl>
+    <w:lvl w:ilvl="3" w:tentative="1">
+      <w:start w:val="1"/>
+      <w:numFmt w:val="bullet"/>
+      <w:lvlText w:val=""/>
+      <w:lvlJc w:val="left"/>
+      <w:pPr>
+        <w:tabs>
+          <w:tab w:val="num" w:pos="2880"/>
+        </w:tabs>
+        <w:ind w:left="2880" w:hanging="360"/>
+      </w:pPr>
+      <w:rPr>
+        <w:rFonts w:ascii="Wingdings" w:hAnsi="Wingdings" w:hint="default"/>
+        <w:sz w:val="20"/>
+      </w:rPr>
+    </w:lvl>
+    <w:lvl w:ilvl="4" w:tentative="1">
+      <w:start w:val="1"/>
+      <w:numFmt w:val="bullet"/>
+      <w:lvlText w:val=""/>
+      <w:lvlJc w:val="left"/>
+      <w:pPr>
+        <w:tabs>
+          <w:tab w:val="num" w:pos="3600"/>
+        </w:tabs>
+        <w:ind w:left="3600" w:hanging="360"/>
+      </w:pPr>
+      <w:rPr>
+        <w:rFonts w:ascii="Wingdings" w:hAnsi="Wingdings" w:hint="default"/>
+        <w:sz w:val="20"/>
+      </w:rPr>
+    </w:lvl>
+    <w:lvl w:ilvl="5" w:tentative="1">
+      <w:start w:val="1"/>
+      <w:numFmt w:val="bullet"/>
+      <w:lvlText w:val=""/>
+      <w:lvlJc w:val="left"/>
+      <w:pPr>
+        <w:tabs>
+          <w:tab w:val="num" w:pos="4320"/>
+        </w:tabs>
+        <w:ind w:left="4320" w:hanging="360"/>
+      </w:pPr>
+      <w:rPr>
+        <w:rFonts w:ascii="Wingdings" w:hAnsi="Wingdings" w:hint="default"/>
+        <w:sz w:val="20"/>
+      </w:rPr>
+    </w:lvl>
+    <w:lvl w:ilvl="6" w:tentative="1">
+      <w:start w:val="1"/>
+      <w:numFmt w:val="bullet"/>
+      <w:lvlText w:val=""/>
+      <w:lvlJc w:val="left"/>
+      <w:pPr>
+        <w:tabs>
+          <w:tab w:val="num" w:pos="5040"/>
+        </w:tabs>
+        <w:ind w:left="5040" w:hanging="360"/>
+      </w:pPr>
+      <w:rPr>
+        <w:rFonts w:ascii="Wingdings" w:hAnsi="Wingdings" w:hint="default"/>
+        <w:sz w:val="20"/>
+      </w:rPr>
+    </w:lvl>
+    <w:lvl w:ilvl="7" w:tentative="1">
+      <w:start w:val="1"/>
+      <w:numFmt w:val="bullet"/>
+      <w:lvlText w:val=""/>
+      <w:lvlJc w:val="left"/>
+      <w:pPr>
+        <w:tabs>
+          <w:tab w:val="num" w:pos="5760"/>
+        </w:tabs>
+        <w:ind w:left="5760" w:hanging="360"/>
+      </w:pPr>
+      <w:rPr>
+        <w:rFonts w:ascii="Wingdings" w:hAnsi="Wingdings" w:hint="default"/>
+        <w:sz w:val="20"/>
+      </w:rPr>
+    </w:lvl>
+    <w:lvl w:ilvl="8" w:tentative="1">
+      <w:start w:val="1"/>
+      <w:numFmt w:val="bullet"/>
+      <w:lvlText w:val=""/>
+      <w:lvlJc w:val="left"/>
+      <w:pPr>
+        <w:tabs>
+          <w:tab w:val="num" w:pos="6480"/>
+        </w:tabs>
+        <w:ind w:left="6480" w:hanging="360"/>
+      </w:pPr>
+      <w:rPr>
+        <w:rFonts w:ascii="Wingdings" w:hAnsi="Wingdings" w:hint="default"/>
+        <w:sz w:val="20"/>
+      </w:rPr>
+    </w:lvl>
+  </w:abstractNum>
+  <w:abstractNum w:abstractNumId="4" w15:restartNumberingAfterBreak="0">
     <w:nsid w:val="5DF378B3"/>
     <w:multiLevelType w:val="multilevel"/>
     <w:tmpl w:val="5770FD5E"/>
@@ -2044,7 +2882,7 @@
       </w:pPr>
     </w:lvl>
   </w:abstractNum>
-  <w:abstractNum w:abstractNumId="3" w15:restartNumberingAfterBreak="0">
+  <w:abstractNum w:abstractNumId="5" w15:restartNumberingAfterBreak="0">
     <w:nsid w:val="72073DE4"/>
     <w:multiLevelType w:val="multilevel"/>
     <w:tmpl w:val="2E5856A2"/>
@@ -2193,7 +3031,7 @@
       </w:rPr>
     </w:lvl>
   </w:abstractNum>
-  <w:abstractNum w:abstractNumId="4" w15:restartNumberingAfterBreak="0">
+  <w:abstractNum w:abstractNumId="6" w15:restartNumberingAfterBreak="0">
     <w:nsid w:val="78837A37"/>
     <w:multiLevelType w:val="multilevel"/>
     <w:tmpl w:val="B52E3212"/>
@@ -2342,7 +3180,7 @@
       </w:rPr>
     </w:lvl>
   </w:abstractNum>
-  <w:abstractNum w:abstractNumId="5" w15:restartNumberingAfterBreak="0">
+  <w:abstractNum w:abstractNumId="7" w15:restartNumberingAfterBreak="0">
     <w:nsid w:val="79674625"/>
     <w:multiLevelType w:val="multilevel"/>
     <w:tmpl w:val="530EA4D6"/>
@@ -2492,22 +3330,28 @@
     </w:lvl>
   </w:abstractNum>
   <w:num w:numId="1" w16cid:durableId="915553070">
-    <w:abstractNumId w:val="4"/>
+    <w:abstractNumId w:val="6"/>
   </w:num>
   <w:num w:numId="2" w16cid:durableId="1529298597">
     <w:abstractNumId w:val="0"/>
   </w:num>
   <w:num w:numId="3" w16cid:durableId="2367846">
-    <w:abstractNumId w:val="3"/>
+    <w:abstractNumId w:val="5"/>
   </w:num>
   <w:num w:numId="4" w16cid:durableId="712583431">
-    <w:abstractNumId w:val="5"/>
+    <w:abstractNumId w:val="7"/>
   </w:num>
   <w:num w:numId="5" w16cid:durableId="2073119596">
     <w:abstractNumId w:val="1"/>
   </w:num>
   <w:num w:numId="6" w16cid:durableId="1448548344">
+    <w:abstractNumId w:val="4"/>
+  </w:num>
+  <w:num w:numId="7" w16cid:durableId="628121647">
     <w:abstractNumId w:val="2"/>
+  </w:num>
+  <w:num w:numId="8" w16cid:durableId="1022366447">
+    <w:abstractNumId w:val="3"/>
   </w:num>
 </w:numbering>
 </file>

</xml_diff>